<commit_message>
Einige Karten + Amulettentwürfe
</commit_message>
<xml_diff>
--- a/Stat Template.docx
+++ b/Stat Template.docx
@@ -3,6 +3,8 @@
 <w:document xmlns:wpc="http://schemas.microsoft.com/office/word/2010/wordprocessingCanvas" xmlns:cx="http://schemas.microsoft.com/office/drawing/2014/chartex" xmlns:cx1="http://schemas.microsoft.com/office/drawing/2015/9/8/chartex" xmlns:cx2="http://schemas.microsoft.com/office/drawing/2015/10/21/chartex" xmlns:cx3="http://schemas.microsoft.com/office/drawing/2016/5/9/chartex" xmlns:cx4="http://schemas.microsoft.com/office/drawing/2016/5/10/chartex" xmlns:cx5="http://schemas.microsoft.com/office/drawing/2016/5/11/chartex" xmlns:cx6="http://schemas.microsoft.com/office/drawing/2016/5/12/chartex" xmlns:cx7="http://schemas.microsoft.com/office/drawing/2016/5/13/chartex" xmlns:cx8="http://schemas.microsoft.com/office/drawing/2016/5/14/chartex" xmlns:mc="http://schemas.openxmlformats.org/markup-compatibility/2006" xmlns:aink="http://schemas.microsoft.com/office/drawing/2016/ink" xmlns:am3d="http://schemas.microsoft.com/office/drawing/2017/model3d" xmlns:o="urn:schemas-microsoft-com:office:office" xmlns:r="http://schemas.openxmlformats.org/officeDocument/2006/relationships" xmlns:m="http://schemas.openxmlformats.org/officeDocument/2006/math" xmlns:v="urn:schemas-microsoft-com:vml" xmlns:wp14="http://schemas.microsoft.com/office/word/2010/wordprocessingDrawing" xmlns:wp="http://schemas.openxmlformats.org/drawingml/2006/wordprocessingDrawing" xmlns:w10="urn:schemas-microsoft-com:office:word" xmlns:w="http://schemas.openxmlformats.org/wordprocessingml/2006/main" xmlns:w14="http://schemas.microsoft.com/office/word/2010/wordml" xmlns:w15="http://schemas.microsoft.com/office/word/2012/wordml" xmlns:w16cid="http://schemas.microsoft.com/office/word/2016/wordml/cid" xmlns:w16se="http://schemas.microsoft.com/office/word/2015/wordml/symex" xmlns:wpg="http://schemas.microsoft.com/office/word/2010/wordprocessingGroup" xmlns:wpi="http://schemas.microsoft.com/office/word/2010/wordprocessingInk" xmlns:wne="http://schemas.microsoft.com/office/word/2006/wordml" xmlns:wps="http://schemas.microsoft.com/office/word/2010/wordprocessingShape" mc:Ignorable="w14 w15 w16se w16cid wp14">
   <w:body>
     <w:p>
+      <w:bookmarkStart w:id="0" w:name="_Hlk32434833"/>
+      <w:bookmarkStart w:id="1" w:name="_GoBack"/>
       <w:r>
         <w:rPr>
           <w:u w:val="single"/>
@@ -15,18 +17,52 @@
     </w:p>
     <w:p>
       <w:r>
-        <w:t>…</w:t>
-      </w:r>
-    </w:p>
-    <w:p>
-      <w:r>
-        <w:t>Anderes</w:t>
-      </w:r>
-    </w:p>
-    <w:p>
-      <w:r>
-        <w:t>…</w:t>
-      </w:r>
+        <w:rPr>
+          <w:i/>
+        </w:rPr>
+        <w:t>Persönlichkeit:</w:t>
+      </w:r>
+    </w:p>
+    <w:p/>
+    <w:p>
+      <w:r>
+        <w:rPr>
+          <w:i/>
+        </w:rPr>
+        <w:t>Aussehen:</w:t>
+      </w:r>
+    </w:p>
+    <w:p/>
+    <w:p>
+      <w:r>
+        <w:rPr>
+          <w:i/>
+        </w:rPr>
+        <w:t>Geschichte:</w:t>
+      </w:r>
+    </w:p>
+    <w:p/>
+    <w:p>
+      <w:pPr>
+        <w:rPr>
+          <w:i/>
+        </w:rPr>
+      </w:pPr>
+      <w:r>
+        <w:rPr>
+          <w:i/>
+        </w:rPr>
+        <w:t xml:space="preserve">Stimme:  </w:t>
+      </w:r>
+    </w:p>
+    <w:bookmarkEnd w:id="0"/>
+    <w:bookmarkEnd w:id="1"/>
+    <w:p>
+      <w:pPr>
+        <w:rPr>
+          <w:i/>
+        </w:rPr>
+      </w:pPr>
     </w:p>
     <w:p>
       <w:r>
@@ -37,6 +73,7 @@
       </w:r>
     </w:p>
     <w:p>
+      <w:bookmarkStart w:id="2" w:name="_Hlk32255492"/>
       <w:r>
         <w:t>ST, KO, GR, IN, MA, GE, ER, BI</w:t>
       </w:r>
@@ -59,7 +96,15 @@
         <w:t>x</w:t>
       </w:r>
       <w:r>
-        <w:t>% (, ) [1w3+SB]</w:t>
+        <w:t xml:space="preserve"> (</w:t>
+      </w:r>
+      <w:proofErr w:type="gramStart"/>
+      <w:r>
+        <w:t>, )</w:t>
+      </w:r>
+      <w:proofErr w:type="gramEnd"/>
+      <w:r>
+        <w:t xml:space="preserve"> [1w3+SB]</w:t>
       </w:r>
     </w:p>
     <w:p>
@@ -79,11 +124,7 @@
       <w:r>
         <w:t>0</w:t>
       </w:r>
-      <w:bookmarkStart w:id="0" w:name="_GoBack"/>
-      <w:bookmarkEnd w:id="0"/>
-      <w:r>
-        <w:t>%</w:t>
-      </w:r>
+      <w:bookmarkEnd w:id="2"/>
     </w:p>
     <w:sectPr>
       <w:pgSz w:w="11906" w:h="16838"/>

</xml_diff>

<commit_message>
Schließfach + West 9
Schließfach fertig
West 9 fertig
BH fertig
</commit_message>
<xml_diff>
--- a/Stat Template.docx
+++ b/Stat Template.docx
@@ -4,7 +4,6 @@
   <w:body>
     <w:p>
       <w:bookmarkStart w:id="0" w:name="_Hlk32434833"/>
-      <w:bookmarkStart w:id="1" w:name="_GoBack"/>
       <w:r>
         <w:rPr>
           <w:u w:val="single"/>
@@ -23,7 +22,11 @@
         <w:t>Persönlichkeit:</w:t>
       </w:r>
     </w:p>
-    <w:p/>
+    <w:p>
+      <w:r>
+        <w:tab/>
+      </w:r>
+    </w:p>
     <w:p>
       <w:r>
         <w:rPr>
@@ -32,7 +35,11 @@
         <w:t>Aussehen:</w:t>
       </w:r>
     </w:p>
-    <w:p/>
+    <w:p>
+      <w:r>
+        <w:tab/>
+      </w:r>
+    </w:p>
     <w:p>
       <w:r>
         <w:rPr>
@@ -41,7 +48,11 @@
         <w:t>Geschichte:</w:t>
       </w:r>
     </w:p>
-    <w:p/>
+    <w:p>
+      <w:r>
+        <w:tab/>
+      </w:r>
+    </w:p>
     <w:p>
       <w:pPr>
         <w:rPr>
@@ -56,13 +67,15 @@
       </w:r>
     </w:p>
     <w:bookmarkEnd w:id="0"/>
-    <w:bookmarkEnd w:id="1"/>
-    <w:p>
-      <w:pPr>
+    <w:p>
+      <w:r>
         <w:rPr>
           <w:i/>
         </w:rPr>
-      </w:pPr>
+        <w:tab/>
+      </w:r>
+      <w:bookmarkStart w:id="1" w:name="_GoBack"/>
+      <w:bookmarkEnd w:id="1"/>
     </w:p>
     <w:p>
       <w:r>

</xml_diff>